<commit_message>
#14 atualizado documento de modelagem  do sistema
</commit_message>
<xml_diff>
--- a/Modelo_Projeto e Modelagem de Sistemas.docx
+++ b/Modelo_Projeto e Modelagem de Sistemas.docx
@@ -1450,18 +1450,8 @@
                 <w:sz w:val="24"/>
                 <w:szCs w:val="24"/>
               </w:rPr>
-              <w:t xml:space="preserve">Através de Web </w:t>
-            </w:r>
-            <w:proofErr w:type="spellStart"/>
-            <w:r>
-              <w:rPr>
-                <w:rFonts w:ascii="Times New Roman" w:eastAsia="Times New Roman" w:hAnsi="Times New Roman" w:cs="Times New Roman"/>
-                <w:sz w:val="24"/>
-                <w:szCs w:val="24"/>
-              </w:rPr>
-              <w:t>service</w:t>
-            </w:r>
-            <w:proofErr w:type="spellEnd"/>
+              <w:t>Através de Web service</w:t>
+            </w:r>
           </w:p>
           <w:p>
             <w:pPr>
@@ -1912,18 +1902,8 @@
                 <w:sz w:val="24"/>
                 <w:szCs w:val="24"/>
               </w:rPr>
-              <w:t xml:space="preserve">A interface web deve ser desenvolvida utilizando a linguagem PHP com a framework </w:t>
-            </w:r>
-            <w:proofErr w:type="spellStart"/>
-            <w:r>
-              <w:rPr>
-                <w:rFonts w:ascii="Times New Roman" w:hAnsi="Times New Roman" w:cs="Times New Roman"/>
-                <w:sz w:val="24"/>
-                <w:szCs w:val="24"/>
-              </w:rPr>
-              <w:t>CodeIgniter</w:t>
-            </w:r>
-            <w:proofErr w:type="spellEnd"/>
+              <w:t>A interface web deve ser desenvolvida utilizando a linguagem PHP com a framework CodeIgniter</w:t>
+            </w:r>
           </w:p>
           <w:p>
             <w:pPr>
@@ -2164,31 +2144,7 @@
                 <w:szCs w:val="24"/>
               </w:rPr>
               <w:lastRenderedPageBreak/>
-              <w:t xml:space="preserve">4.4.1 Quais são as fontes de dados? externas? </w:t>
-            </w:r>
-            <w:proofErr w:type="spellStart"/>
-            <w:proofErr w:type="gramStart"/>
-            <w:r>
-              <w:rPr>
-                <w:rFonts w:ascii="Times New Roman" w:eastAsia="Times New Roman" w:hAnsi="Times New Roman" w:cs="Times New Roman"/>
-                <w:b w:val="0"/>
-                <w:color w:val="000000"/>
-                <w:sz w:val="24"/>
-                <w:szCs w:val="24"/>
-              </w:rPr>
-              <w:t>internas?existentes</w:t>
-            </w:r>
-            <w:proofErr w:type="spellEnd"/>
-            <w:proofErr w:type="gramEnd"/>
-            <w:r>
-              <w:rPr>
-                <w:rFonts w:ascii="Times New Roman" w:eastAsia="Times New Roman" w:hAnsi="Times New Roman" w:cs="Times New Roman"/>
-                <w:b w:val="0"/>
-                <w:color w:val="000000"/>
-                <w:sz w:val="24"/>
-                <w:szCs w:val="24"/>
-              </w:rPr>
-              <w:t>? novas?</w:t>
+              <w:t>4.4.1 Quais são as fontes de dados? externas? internas?existentes? novas?</w:t>
             </w:r>
           </w:p>
           <w:p>
@@ -2353,6 +2309,9 @@
               <w:spacing w:line="240" w:lineRule="auto"/>
               <w:ind w:left="0" w:firstLine="0"/>
             </w:pPr>
+            <w:r>
+              <w:t>Banco de dados relacional</w:t>
+            </w:r>
           </w:p>
           <w:p>
             <w:pPr>
@@ -2404,6 +2363,17 @@
             </w:pPr>
             <w:bookmarkStart w:id="25" w:name="_2bn6wsx" w:colFirst="0" w:colLast="0"/>
             <w:bookmarkEnd w:id="25"/>
+          </w:p>
+          <w:p>
+            <w:pPr>
+              <w:ind w:left="0" w:firstLine="0"/>
+              <w:rPr>
+                <w:u w:val="single"/>
+              </w:rPr>
+            </w:pPr>
+            <w:r>
+              <w:t>Será preenchido a medida que o sistema for sendo usado, e alimentado pelos usuários do RH</w:t>
+            </w:r>
           </w:p>
           <w:p>
             <w:pPr>

</xml_diff>